<commit_message>
atualização das sprints (#38)
Co-authored-by: Emilly <emillykvitoria@gmail.com>
</commit_message>
<xml_diff>
--- a/sprints fabrica.docx
+++ b/sprints fabrica.docx
@@ -27,10 +27,6 @@
       <w:pPr>
         <w:spacing w:line="240" w:lineRule="auto"/>
         <w:jc w:val="center"/>
-        <w:rPr>
-          <w:sz w:val="23"/>
-          <w:szCs w:val="23"/>
-        </w:rPr>
       </w:pPr>
       <w:r>
         <w:t>Ana Gabriela, Ana Júlia, Bruno</w:t>
@@ -188,44 +184,476 @@
         <w:t xml:space="preserve"> interface do sistema, visando melhor organização e planejamento para que seja possível</w:t>
       </w:r>
       <w:r>
-        <w:t xml:space="preserve"> dar embasamento para a programação front-</w:t>
+        <w:t xml:space="preserve"> dar embasamento para a programação front-end e propiciar melhor experiência dos usuários.</w:t>
+      </w:r>
+    </w:p>
+    <w:p>
+      <w:pPr>
+        <w:spacing w:line="240" w:lineRule="auto"/>
+      </w:pPr>
+    </w:p>
+    <w:p>
+      <w:pPr>
+        <w:numPr>
+          <w:ilvl w:val="0"/>
+          <w:numId w:val="3"/>
+        </w:numPr>
+        <w:spacing w:line="240" w:lineRule="auto"/>
+      </w:pPr>
+      <w:r>
+        <w:t>Criar m</w:t>
+      </w:r>
+      <w:r>
+        <w:t>odelo de entidade e relacionamento</w:t>
+      </w:r>
+      <w:r>
+        <w:t xml:space="preserve"> e modelo l</w:t>
+      </w:r>
+      <w:r>
+        <w:t>ó</w:t>
+      </w:r>
+      <w:r>
+        <w:t>gico</w:t>
+      </w:r>
+    </w:p>
+    <w:p>
+      <w:pPr>
+        <w:spacing w:line="240" w:lineRule="auto"/>
+        <w:jc w:val="both"/>
+      </w:pPr>
+      <w:r>
+        <w:t xml:space="preserve">- Criação do modelo </w:t>
+      </w:r>
+      <w:r>
+        <w:t xml:space="preserve">de entidade e relacionamento </w:t>
+      </w:r>
+      <w:r>
+        <w:t xml:space="preserve">(MER) </w:t>
+      </w:r>
+      <w:r>
+        <w:t>e do modelo lógico</w:t>
+      </w:r>
+      <w:r>
+        <w:t xml:space="preserve"> (ML)</w:t>
+      </w:r>
+      <w:r>
+        <w:t xml:space="preserve"> do projeto, dando base para a criação do banco de dados e </w:t>
+      </w:r>
+      <w:r>
+        <w:t xml:space="preserve">para </w:t>
+      </w:r>
+      <w:r>
+        <w:t>melhor estruturar as ideias.</w:t>
+      </w:r>
+    </w:p>
+    <w:p>
+      <w:pPr>
+        <w:spacing w:line="240" w:lineRule="auto"/>
+        <w:jc w:val="both"/>
+      </w:pPr>
+    </w:p>
+    <w:p>
+      <w:pPr>
+        <w:numPr>
+          <w:ilvl w:val="0"/>
+          <w:numId w:val="3"/>
+        </w:numPr>
+        <w:spacing w:line="240" w:lineRule="auto"/>
+      </w:pPr>
+      <w:r>
+        <w:t>GitHub</w:t>
+      </w:r>
+    </w:p>
+    <w:p>
+      <w:pPr>
+        <w:spacing w:line="240" w:lineRule="auto"/>
+        <w:jc w:val="both"/>
+      </w:pPr>
+      <w:r>
+        <w:t>- Criação do repositório Git para documentação do projeto.</w:t>
+      </w:r>
+    </w:p>
+    <w:p>
+      <w:pPr>
+        <w:spacing w:line="240" w:lineRule="auto"/>
+      </w:pPr>
+    </w:p>
+    <w:p>
+      <w:pPr>
+        <w:numPr>
+          <w:ilvl w:val="0"/>
+          <w:numId w:val="3"/>
+        </w:numPr>
+        <w:spacing w:line="240" w:lineRule="auto"/>
+      </w:pPr>
+      <w:bookmarkStart w:id="0" w:name="_Hlk112175615"/>
+      <w:r>
+        <w:t>Criar banco de dados</w:t>
+      </w:r>
+    </w:p>
+    <w:p>
+      <w:pPr>
+        <w:spacing w:line="240" w:lineRule="auto"/>
+        <w:jc w:val="both"/>
+      </w:pPr>
+      <w:r>
+        <w:t>- Criação do banco de dados segundo o MER e o ML.</w:t>
+      </w:r>
+      <w:bookmarkEnd w:id="0"/>
+    </w:p>
+    <w:p>
+      <w:pPr>
+        <w:spacing w:line="240" w:lineRule="auto"/>
+        <w:jc w:val="both"/>
+      </w:pPr>
+    </w:p>
+    <w:p>
+      <w:pPr>
+        <w:numPr>
+          <w:ilvl w:val="0"/>
+          <w:numId w:val="3"/>
+        </w:numPr>
+        <w:spacing w:line="240" w:lineRule="auto"/>
+      </w:pPr>
+      <w:r>
+        <w:t>Atualizar</w:t>
+      </w:r>
+      <w:r>
+        <w:t xml:space="preserve"> banco de dados</w:t>
+      </w:r>
+    </w:p>
+    <w:p>
+      <w:pPr>
+        <w:spacing w:line="240" w:lineRule="auto"/>
+        <w:jc w:val="both"/>
+      </w:pPr>
+      <w:r>
+        <w:t xml:space="preserve">- </w:t>
+      </w:r>
+      <w:r>
+        <w:t>Atualizar</w:t>
+      </w:r>
+      <w:r>
+        <w:t xml:space="preserve"> </w:t>
+      </w:r>
+      <w:r>
+        <w:t xml:space="preserve">o </w:t>
+      </w:r>
+      <w:r>
+        <w:t>MER e</w:t>
+      </w:r>
+      <w:r>
+        <w:t xml:space="preserve"> o</w:t>
+      </w:r>
+      <w:r>
+        <w:t xml:space="preserve"> ML</w:t>
+      </w:r>
+      <w:r>
+        <w:t xml:space="preserve"> quanto à entidade itens para armazenar os periféricos</w:t>
+      </w:r>
+      <w:r>
+        <w:t>.</w:t>
+      </w:r>
+    </w:p>
+    <w:p>
+      <w:pPr>
+        <w:spacing w:line="240" w:lineRule="auto"/>
+        <w:jc w:val="both"/>
+      </w:pPr>
+    </w:p>
+    <w:p>
+      <w:pPr>
+        <w:numPr>
+          <w:ilvl w:val="0"/>
+          <w:numId w:val="3"/>
+        </w:numPr>
+        <w:spacing w:line="240" w:lineRule="auto"/>
+      </w:pPr>
+      <w:r>
+        <w:t>C</w:t>
+      </w:r>
+      <w:r>
+        <w:t>riar novas branches</w:t>
+      </w:r>
+    </w:p>
+    <w:p>
+      <w:pPr>
+        <w:spacing w:line="240" w:lineRule="auto"/>
+        <w:jc w:val="both"/>
+      </w:pPr>
+      <w:r>
+        <w:t xml:space="preserve">- Organizar </w:t>
+      </w:r>
+      <w:r>
+        <w:t>os arquivos d</w:t>
+      </w:r>
+      <w:r>
+        <w:t xml:space="preserve">as branches </w:t>
+      </w:r>
+      <w:r>
+        <w:t>dos colaboradores</w:t>
+      </w:r>
+      <w:r>
+        <w:t xml:space="preserve"> e a branch dev</w:t>
+      </w:r>
+      <w:r>
+        <w:t xml:space="preserve"> no GitHub</w:t>
+      </w:r>
+      <w:r>
+        <w:t>.</w:t>
+      </w:r>
+    </w:p>
+    <w:p>
+      <w:pPr>
+        <w:spacing w:line="240" w:lineRule="auto"/>
+        <w:jc w:val="both"/>
+      </w:pPr>
+    </w:p>
+    <w:p>
+      <w:pPr>
+        <w:numPr>
+          <w:ilvl w:val="0"/>
+          <w:numId w:val="3"/>
+        </w:numPr>
+        <w:spacing w:line="240" w:lineRule="auto"/>
+      </w:pPr>
+      <w:r>
+        <w:t>Desenvolvimento da interface (front-end)</w:t>
+      </w:r>
+    </w:p>
+    <w:p>
+      <w:pPr>
+        <w:spacing w:line="240" w:lineRule="auto"/>
+        <w:jc w:val="both"/>
+      </w:pPr>
+      <w:r>
+        <w:t xml:space="preserve">- Modelagem e desenvolvimento da interface do sistema (front-end) segundo os protótipos criados </w:t>
+      </w:r>
+      <w:r>
+        <w:t>durante a Sprint 1</w:t>
+      </w:r>
+      <w:r>
+        <w:t>.</w:t>
+      </w:r>
+      <w:r>
+        <w:t xml:space="preserve"> Adição dos componentes</w:t>
+      </w:r>
+      <w:r>
+        <w:t xml:space="preserve"> do gabinete</w:t>
+      </w:r>
+      <w:r>
+        <w:t xml:space="preserve"> para venda</w:t>
+      </w:r>
+      <w:r>
+        <w:t>.</w:t>
+      </w:r>
+    </w:p>
+    <w:p>
+      <w:pPr>
+        <w:spacing w:line="240" w:lineRule="auto"/>
+      </w:pPr>
+    </w:p>
+    <w:p>
+      <w:pPr>
+        <w:numPr>
+          <w:ilvl w:val="0"/>
+          <w:numId w:val="3"/>
+        </w:numPr>
+        <w:spacing w:line="240" w:lineRule="auto"/>
+      </w:pPr>
+      <w:r>
+        <w:t>Iniciar back-end</w:t>
+      </w:r>
+    </w:p>
+    <w:p>
+      <w:pPr>
+        <w:spacing w:line="240" w:lineRule="auto"/>
+        <w:jc w:val="both"/>
+      </w:pPr>
+      <w:r>
+        <w:t>- In</w:t>
+      </w:r>
+      <w:r>
+        <w:t>ício</w:t>
+      </w:r>
+      <w:r>
+        <w:t xml:space="preserve"> </w:t>
+      </w:r>
+      <w:r>
+        <w:t>d</w:t>
+      </w:r>
+      <w:r>
+        <w:t xml:space="preserve">a programação back-end do sistema. Fazer </w:t>
+      </w:r>
+      <w:r>
+        <w:t>o</w:t>
+      </w:r>
+      <w:r>
+        <w:t xml:space="preserve"> select e relacionar os estoques com os botões (verificando a quantidade </w:t>
+      </w:r>
+      <w:r>
+        <w:t>de</w:t>
+      </w:r>
+      <w:r>
+        <w:t xml:space="preserve"> itens</w:t>
+      </w:r>
+      <w:r>
+        <w:t xml:space="preserve"> disponíveis</w:t>
+      </w:r>
+      <w:r>
+        <w:t>).</w:t>
+      </w:r>
+    </w:p>
+    <w:p>
+      <w:pPr>
+        <w:spacing w:line="240" w:lineRule="auto"/>
+        <w:jc w:val="both"/>
+      </w:pPr>
+    </w:p>
+    <w:p>
+      <w:pPr>
+        <w:numPr>
+          <w:ilvl w:val="0"/>
+          <w:numId w:val="3"/>
+        </w:numPr>
+        <w:spacing w:line="240" w:lineRule="auto"/>
+      </w:pPr>
+      <w:r>
+        <w:t>Redirecionar para segunda página</w:t>
+      </w:r>
+    </w:p>
+    <w:p>
+      <w:pPr>
+        <w:spacing w:line="240" w:lineRule="auto"/>
+        <w:jc w:val="both"/>
+      </w:pPr>
+      <w:r>
+        <w:t xml:space="preserve">- </w:t>
+      </w:r>
+      <w:r>
+        <w:t>E</w:t>
+      </w:r>
+      <w:r>
+        <w:t>xibir a segunda página</w:t>
+      </w:r>
+      <w:r>
+        <w:t xml:space="preserve"> mostrando os componentes e</w:t>
+      </w:r>
+      <w:r>
+        <w:t xml:space="preserve"> alterando as pré-seleções</w:t>
+      </w:r>
+      <w:r>
+        <w:t xml:space="preserve"> destes</w:t>
+      </w:r>
+      <w:r>
+        <w:t xml:space="preserve"> de acordo com o modelo selecionado na página inicial.</w:t>
+      </w:r>
+    </w:p>
+    <w:p>
+      <w:pPr>
+        <w:spacing w:line="240" w:lineRule="auto"/>
+        <w:jc w:val="both"/>
+      </w:pPr>
+    </w:p>
+    <w:p>
+      <w:pPr>
+        <w:numPr>
+          <w:ilvl w:val="0"/>
+          <w:numId w:val="3"/>
+        </w:numPr>
+        <w:spacing w:line="240" w:lineRule="auto"/>
+        <w:jc w:val="both"/>
+      </w:pPr>
+      <w:r>
+        <w:t>Exibir valores</w:t>
+      </w:r>
+    </w:p>
+    <w:p>
+      <w:pPr>
+        <w:spacing w:line="240" w:lineRule="auto"/>
+        <w:jc w:val="both"/>
+      </w:pPr>
+      <w:r>
+        <w:t xml:space="preserve">- </w:t>
+      </w:r>
+      <w:r>
+        <w:t>Atualizar os valores dos componentes que serão exibidos a cada troca de componente.</w:t>
+      </w:r>
+    </w:p>
+    <w:p>
+      <w:pPr>
+        <w:spacing w:line="240" w:lineRule="auto"/>
+        <w:jc w:val="both"/>
+      </w:pPr>
+    </w:p>
+    <w:p>
+      <w:pPr>
+        <w:numPr>
+          <w:ilvl w:val="0"/>
+          <w:numId w:val="3"/>
+        </w:numPr>
+        <w:spacing w:line="240" w:lineRule="auto"/>
+      </w:pPr>
+      <w:r>
+        <w:t>Botão finalizar venda</w:t>
+      </w:r>
+    </w:p>
+    <w:p>
+      <w:pPr>
+        <w:spacing w:line="240" w:lineRule="auto"/>
+        <w:jc w:val="both"/>
+      </w:pPr>
+      <w:r>
+        <w:t xml:space="preserve">- </w:t>
+      </w:r>
+      <w:r>
+        <w:t xml:space="preserve">Iniciar o </w:t>
       </w:r>
       <w:proofErr w:type="spellStart"/>
       <w:r>
+        <w:t>back-end</w:t>
+      </w:r>
+      <w:proofErr w:type="spellEnd"/>
+      <w:r>
+        <w:t xml:space="preserve"> </w:t>
+      </w:r>
+      <w:r>
+        <w:t xml:space="preserve">do </w:t>
+      </w:r>
+      <w:r>
+        <w:t>botão que irá a</w:t>
+      </w:r>
+      <w:r>
+        <w:t xml:space="preserve">rmazenar as informações selecionadas (componentes desejados e nome do comprador) no banco de dados. </w:t>
+      </w:r>
+    </w:p>
+    <w:p>
+      <w:pPr>
+        <w:spacing w:line="240" w:lineRule="auto"/>
+        <w:jc w:val="both"/>
+      </w:pPr>
+    </w:p>
+    <w:p>
+      <w:pPr>
+        <w:numPr>
+          <w:ilvl w:val="0"/>
+          <w:numId w:val="3"/>
+        </w:numPr>
+        <w:spacing w:line="240" w:lineRule="auto"/>
+      </w:pPr>
+      <w:r>
+        <w:t xml:space="preserve">Finalizar o </w:t>
+      </w:r>
+      <w:r>
+        <w:t>front-</w:t>
+      </w:r>
+      <w:proofErr w:type="spellStart"/>
+      <w:r>
         <w:t>end</w:t>
       </w:r>
       <w:proofErr w:type="spellEnd"/>
       <w:r>
-        <w:t xml:space="preserve"> e propiciar melhor experiência dos usuários.</w:t>
-      </w:r>
-    </w:p>
-    <w:p>
-      <w:pPr>
-        <w:spacing w:line="240" w:lineRule="auto"/>
-      </w:pPr>
-    </w:p>
-    <w:p>
-      <w:pPr>
-        <w:numPr>
-          <w:ilvl w:val="0"/>
-          <w:numId w:val="3"/>
-        </w:numPr>
-        <w:spacing w:line="240" w:lineRule="auto"/>
-      </w:pPr>
-      <w:r>
-        <w:t>Criar m</w:t>
-      </w:r>
-      <w:r>
-        <w:t>odelo de entidade e relacionamento</w:t>
-      </w:r>
-      <w:r>
-        <w:t xml:space="preserve"> e modelo l</w:t>
-      </w:r>
-      <w:r>
-        <w:t>ó</w:t>
-      </w:r>
-      <w:r>
-        <w:t>gico</w:t>
+        <w:t xml:space="preserve"> </w:t>
       </w:r>
     </w:p>
     <w:p>
@@ -234,363 +662,36 @@
         <w:jc w:val="both"/>
       </w:pPr>
       <w:r>
-        <w:t xml:space="preserve">- Criação do modelo </w:t>
-      </w:r>
-      <w:r>
-        <w:t xml:space="preserve">de entidade e relacionamento </w:t>
-      </w:r>
-      <w:r>
-        <w:t xml:space="preserve">(MER) </w:t>
-      </w:r>
-      <w:r>
-        <w:t>e do modelo lógico</w:t>
-      </w:r>
-      <w:r>
-        <w:t xml:space="preserve"> (ML)</w:t>
-      </w:r>
-      <w:r>
-        <w:t xml:space="preserve"> do projeto, dando base para a criação do banco de dados e </w:t>
-      </w:r>
-      <w:r>
-        <w:t xml:space="preserve">para </w:t>
-      </w:r>
-      <w:r>
-        <w:t>melhor estruturar as ideias.</w:t>
-      </w:r>
-    </w:p>
-    <w:p>
-      <w:pPr>
-        <w:spacing w:line="240" w:lineRule="auto"/>
-        <w:jc w:val="both"/>
-      </w:pPr>
-    </w:p>
-    <w:p>
-      <w:pPr>
-        <w:numPr>
-          <w:ilvl w:val="0"/>
-          <w:numId w:val="3"/>
-        </w:numPr>
-        <w:spacing w:line="240" w:lineRule="auto"/>
-      </w:pPr>
-      <w:r>
-        <w:t>GitHub</w:t>
-      </w:r>
-    </w:p>
-    <w:p>
-      <w:pPr>
-        <w:spacing w:line="240" w:lineRule="auto"/>
-        <w:jc w:val="both"/>
-      </w:pPr>
-      <w:r>
-        <w:t xml:space="preserve">- Criação do repositório </w:t>
+        <w:t xml:space="preserve">- </w:t>
+      </w:r>
+      <w:r>
+        <w:t>Finalizar</w:t>
+      </w:r>
+      <w:r>
+        <w:t xml:space="preserve"> </w:t>
+      </w:r>
+      <w:r>
+        <w:t>o front-</w:t>
       </w:r>
       <w:proofErr w:type="spellStart"/>
       <w:r>
-        <w:t>Git</w:t>
+        <w:t>end</w:t>
       </w:r>
       <w:proofErr w:type="spellEnd"/>
       <w:r>
-        <w:t xml:space="preserve"> para documentação do projeto.</w:t>
-      </w:r>
-    </w:p>
-    <w:p>
-      <w:pPr>
-        <w:spacing w:line="240" w:lineRule="auto"/>
-      </w:pPr>
-    </w:p>
-    <w:p>
-      <w:pPr>
-        <w:numPr>
-          <w:ilvl w:val="0"/>
-          <w:numId w:val="3"/>
-        </w:numPr>
-        <w:spacing w:line="240" w:lineRule="auto"/>
-      </w:pPr>
-      <w:bookmarkStart w:id="0" w:name="_Hlk112175615"/>
-      <w:r>
-        <w:t>Criar banco de dados</w:t>
-      </w:r>
-    </w:p>
-    <w:p>
-      <w:pPr>
-        <w:spacing w:line="240" w:lineRule="auto"/>
-        <w:jc w:val="both"/>
-      </w:pPr>
-      <w:r>
-        <w:t>- Criação do banco de dados segundo o MER e o ML.</w:t>
-      </w:r>
-      <w:bookmarkEnd w:id="0"/>
-    </w:p>
-    <w:p>
-      <w:pPr>
-        <w:spacing w:line="240" w:lineRule="auto"/>
-        <w:jc w:val="both"/>
-      </w:pPr>
-    </w:p>
-    <w:p>
-      <w:pPr>
-        <w:numPr>
-          <w:ilvl w:val="0"/>
-          <w:numId w:val="3"/>
-        </w:numPr>
-        <w:spacing w:line="240" w:lineRule="auto"/>
-      </w:pPr>
-      <w:r>
-        <w:t>Atualizar</w:t>
-      </w:r>
-      <w:r>
-        <w:t xml:space="preserve"> banco de dados</w:t>
-      </w:r>
-    </w:p>
-    <w:p>
-      <w:pPr>
-        <w:spacing w:line="240" w:lineRule="auto"/>
-        <w:jc w:val="both"/>
-      </w:pPr>
-      <w:r>
-        <w:t xml:space="preserve">- </w:t>
-      </w:r>
-      <w:r>
-        <w:t>Atualizar</w:t>
-      </w:r>
-      <w:r>
-        <w:t xml:space="preserve"> </w:t>
-      </w:r>
-      <w:r>
-        <w:t xml:space="preserve">o </w:t>
-      </w:r>
-      <w:r>
-        <w:t>MER e</w:t>
-      </w:r>
-      <w:r>
-        <w:t xml:space="preserve"> o</w:t>
-      </w:r>
-      <w:r>
-        <w:t xml:space="preserve"> ML</w:t>
-      </w:r>
-      <w:r>
-        <w:t xml:space="preserve"> quanto à entidade itens para armazenar os periféricos</w:t>
-      </w:r>
-      <w:r>
-        <w:t>.</w:t>
-      </w:r>
-    </w:p>
-    <w:p>
-      <w:pPr>
-        <w:spacing w:line="240" w:lineRule="auto"/>
-        <w:jc w:val="both"/>
-      </w:pPr>
-    </w:p>
-    <w:p>
-      <w:pPr>
-        <w:numPr>
-          <w:ilvl w:val="0"/>
-          <w:numId w:val="3"/>
-        </w:numPr>
-        <w:spacing w:line="240" w:lineRule="auto"/>
-      </w:pPr>
-      <w:r>
-        <w:t>C</w:t>
-      </w:r>
-      <w:r>
-        <w:t xml:space="preserve">riar novas </w:t>
-      </w:r>
-      <w:proofErr w:type="spellStart"/>
-      <w:r>
-        <w:t>branches</w:t>
-      </w:r>
-      <w:proofErr w:type="spellEnd"/>
-    </w:p>
-    <w:p>
-      <w:pPr>
-        <w:spacing w:line="240" w:lineRule="auto"/>
-        <w:jc w:val="both"/>
-      </w:pPr>
-      <w:r>
-        <w:t xml:space="preserve">- </w:t>
-      </w:r>
-      <w:r>
-        <w:t xml:space="preserve">Organizar </w:t>
-      </w:r>
-      <w:r>
-        <w:t>os arquivos d</w:t>
-      </w:r>
-      <w:r>
-        <w:t xml:space="preserve">as </w:t>
-      </w:r>
-      <w:proofErr w:type="spellStart"/>
-      <w:r>
-        <w:t>branches</w:t>
-      </w:r>
-      <w:proofErr w:type="spellEnd"/>
-      <w:r>
-        <w:t xml:space="preserve"> </w:t>
-      </w:r>
-      <w:r>
-        <w:t>dos colaboradores</w:t>
-      </w:r>
-      <w:r>
-        <w:t xml:space="preserve"> e a </w:t>
-      </w:r>
-      <w:proofErr w:type="spellStart"/>
-      <w:r>
-        <w:t>branch</w:t>
-      </w:r>
-      <w:proofErr w:type="spellEnd"/>
-      <w:r>
-        <w:t xml:space="preserve"> </w:t>
-      </w:r>
-      <w:proofErr w:type="spellStart"/>
-      <w:r>
-        <w:t>dev</w:t>
-      </w:r>
-      <w:proofErr w:type="spellEnd"/>
-      <w:r>
-        <w:t xml:space="preserve"> no GitHub</w:t>
-      </w:r>
-      <w:r>
-        <w:t>.</w:t>
-      </w:r>
-    </w:p>
-    <w:p>
-      <w:pPr>
-        <w:spacing w:line="240" w:lineRule="auto"/>
-        <w:jc w:val="both"/>
-      </w:pPr>
-    </w:p>
-    <w:p>
-      <w:pPr>
-        <w:numPr>
-          <w:ilvl w:val="0"/>
-          <w:numId w:val="3"/>
-        </w:numPr>
-        <w:spacing w:line="240" w:lineRule="auto"/>
-      </w:pPr>
-      <w:r>
-        <w:t>Desenvolvimento da interface (front-</w:t>
-      </w:r>
-      <w:proofErr w:type="spellStart"/>
-      <w:r>
-        <w:t>end</w:t>
-      </w:r>
-      <w:proofErr w:type="spellEnd"/>
-      <w:r>
-        <w:t>)</w:t>
-      </w:r>
-    </w:p>
-    <w:p>
-      <w:pPr>
-        <w:spacing w:line="240" w:lineRule="auto"/>
-        <w:jc w:val="both"/>
-      </w:pPr>
-      <w:r>
-        <w:t>-</w:t>
-      </w:r>
-      <w:r>
-        <w:t xml:space="preserve"> Modelagem e desenvolvimento da interface do sistema (front-</w:t>
-      </w:r>
-      <w:proofErr w:type="spellStart"/>
-      <w:r>
-        <w:t>end</w:t>
-      </w:r>
-      <w:proofErr w:type="spellEnd"/>
-      <w:r>
-        <w:t xml:space="preserve">) segundo os protótipos criados </w:t>
-      </w:r>
-      <w:r>
-        <w:t>durante a Sprint 1</w:t>
-      </w:r>
-      <w:r>
-        <w:t>.</w:t>
-      </w:r>
-      <w:r>
-        <w:t xml:space="preserve"> Adição dos componentes</w:t>
-      </w:r>
-      <w:r>
-        <w:t xml:space="preserve"> do gabinete</w:t>
-      </w:r>
-      <w:r>
-        <w:t xml:space="preserve"> para venda</w:t>
-      </w:r>
-      <w:r>
-        <w:t>.</w:t>
-      </w:r>
-    </w:p>
-    <w:p>
-      <w:pPr>
-        <w:spacing w:line="240" w:lineRule="auto"/>
-      </w:pPr>
-    </w:p>
-    <w:p>
-      <w:pPr>
-        <w:numPr>
-          <w:ilvl w:val="0"/>
-          <w:numId w:val="3"/>
-        </w:numPr>
-        <w:spacing w:line="240" w:lineRule="auto"/>
-      </w:pPr>
-      <w:r>
-        <w:t xml:space="preserve">Iniciar </w:t>
-      </w:r>
-      <w:proofErr w:type="spellStart"/>
-      <w:r>
-        <w:t>back-end</w:t>
-      </w:r>
-      <w:proofErr w:type="spellEnd"/>
-    </w:p>
-    <w:p>
-      <w:pPr>
-        <w:spacing w:line="240" w:lineRule="auto"/>
-        <w:jc w:val="both"/>
-      </w:pPr>
-      <w:r>
-        <w:t>-</w:t>
-      </w:r>
-      <w:r>
-        <w:t xml:space="preserve"> In</w:t>
-      </w:r>
-      <w:r>
-        <w:t>ício</w:t>
-      </w:r>
-      <w:r>
-        <w:t xml:space="preserve"> </w:t>
-      </w:r>
-      <w:r>
-        <w:t>d</w:t>
-      </w:r>
-      <w:r>
-        <w:t xml:space="preserve">a programação </w:t>
-      </w:r>
-      <w:proofErr w:type="spellStart"/>
-      <w:r>
-        <w:t>back-end</w:t>
-      </w:r>
-      <w:proofErr w:type="spellEnd"/>
-      <w:r>
-        <w:t xml:space="preserve"> do sistema. Fazer </w:t>
-      </w:r>
-      <w:r>
-        <w:t>o</w:t>
-      </w:r>
-      <w:r>
-        <w:t xml:space="preserve"> </w:t>
-      </w:r>
-      <w:proofErr w:type="spellStart"/>
-      <w:r>
-        <w:t>select</w:t>
-      </w:r>
-      <w:proofErr w:type="spellEnd"/>
-      <w:r>
-        <w:t xml:space="preserve"> e relacionar os estoques com os botões (verificando a quantidade </w:t>
-      </w:r>
-      <w:r>
-        <w:t>de</w:t>
-      </w:r>
-      <w:r>
-        <w:t xml:space="preserve"> itens</w:t>
-      </w:r>
-      <w:r>
-        <w:t xml:space="preserve"> disponíveis</w:t>
+        <w:t xml:space="preserve"> da </w:t>
+      </w:r>
+      <w:r>
+        <w:t xml:space="preserve">primeira e segunda página e iniciar o da </w:t>
+      </w:r>
+      <w:r>
+        <w:t>página do administrador</w:t>
+      </w:r>
+      <w:r>
+        <w:t xml:space="preserve"> (</w:t>
+      </w:r>
+      <w:r>
+        <w:t>a qual conterá os relatórios das vendas</w:t>
       </w:r>
       <w:r>
         <w:t>).</w:t>
@@ -862,16 +963,11 @@
         <w:t>riar novas</w:t>
       </w:r>
       <w:r>
-        <w:t xml:space="preserve"> </w:t>
-      </w:r>
-      <w:proofErr w:type="spellStart"/>
-      <w:r>
-        <w:t>bran</w:t>
+        <w:t xml:space="preserve"> bran</w:t>
       </w:r>
       <w:r>
         <w:t>ches</w:t>
       </w:r>
-      <w:proofErr w:type="spellEnd"/>
     </w:p>
     <w:p>
       <w:pPr>
@@ -894,15 +990,7 @@
         <w:t>a interface</w:t>
       </w:r>
       <w:r>
-        <w:t xml:space="preserve"> (front-</w:t>
-      </w:r>
-      <w:proofErr w:type="spellStart"/>
-      <w:r>
-        <w:t>end</w:t>
-      </w:r>
-      <w:proofErr w:type="spellEnd"/>
-      <w:r>
-        <w:t>)</w:t>
+        <w:t xml:space="preserve"> (front-end)</w:t>
       </w:r>
     </w:p>
     <w:p>
@@ -920,13 +1008,8 @@
         <w:spacing w:after="0" w:line="240" w:lineRule="auto"/>
       </w:pPr>
       <w:r>
-        <w:t xml:space="preserve">Iniciar </w:t>
-      </w:r>
-      <w:proofErr w:type="spellStart"/>
-      <w:r>
-        <w:t>back-end</w:t>
-      </w:r>
-      <w:proofErr w:type="spellEnd"/>
+        <w:t>Iniciar back-end</w:t>
+      </w:r>
     </w:p>
     <w:p>
       <w:pPr>
@@ -951,6 +1034,12 @@
           <w:b/>
         </w:rPr>
         <w:t>Sprint 3 (05.09.2022 - 09.09.2022)</w:t>
+      </w:r>
+      <w:r>
+        <w:rPr>
+          <w:b/>
+        </w:rPr>
+        <w:t xml:space="preserve"> – Scrum Master: Emilly Vitória</w:t>
       </w:r>
     </w:p>
     <w:p>
@@ -967,8 +1056,9 @@
         </w:pBdr>
         <w:spacing w:after="0" w:line="240" w:lineRule="auto"/>
       </w:pPr>
-      <w:bookmarkStart w:id="1" w:name="_GoBack"/>
-      <w:bookmarkEnd w:id="1"/>
+      <w:r>
+        <w:t>Redirecionar para segunda página</w:t>
+      </w:r>
     </w:p>
     <w:p>
       <w:pPr>
@@ -985,8 +1075,51 @@
         <w:spacing w:after="0" w:line="240" w:lineRule="auto"/>
       </w:pPr>
       <w:r>
-        <w:t xml:space="preserve"> </w:t>
-      </w:r>
+        <w:t>Exibir valores</w:t>
+      </w:r>
+    </w:p>
+    <w:p>
+      <w:pPr>
+        <w:numPr>
+          <w:ilvl w:val="0"/>
+          <w:numId w:val="3"/>
+        </w:numPr>
+        <w:pBdr>
+          <w:top w:val="single" w:sz="4" w:space="1" w:color="000000"/>
+          <w:left w:val="single" w:sz="4" w:space="4" w:color="000000"/>
+          <w:bottom w:val="single" w:sz="4" w:space="1" w:color="000000"/>
+          <w:right w:val="single" w:sz="4" w:space="4" w:color="000000"/>
+        </w:pBdr>
+        <w:spacing w:after="0" w:line="240" w:lineRule="auto"/>
+      </w:pPr>
+      <w:r>
+        <w:t>Botão finalizar venda</w:t>
+      </w:r>
+    </w:p>
+    <w:p>
+      <w:pPr>
+        <w:numPr>
+          <w:ilvl w:val="0"/>
+          <w:numId w:val="3"/>
+        </w:numPr>
+        <w:pBdr>
+          <w:top w:val="single" w:sz="4" w:space="1" w:color="000000"/>
+          <w:left w:val="single" w:sz="4" w:space="4" w:color="000000"/>
+          <w:bottom w:val="single" w:sz="4" w:space="1" w:color="000000"/>
+          <w:right w:val="single" w:sz="4" w:space="4" w:color="000000"/>
+        </w:pBdr>
+        <w:spacing w:after="0" w:line="240" w:lineRule="auto"/>
+      </w:pPr>
+      <w:r>
+        <w:t>Finalizar o front-</w:t>
+      </w:r>
+      <w:proofErr w:type="spellStart"/>
+      <w:r>
+        <w:t>end</w:t>
+      </w:r>
+      <w:bookmarkStart w:id="1" w:name="_GoBack"/>
+      <w:bookmarkEnd w:id="1"/>
+      <w:proofErr w:type="spellEnd"/>
     </w:p>
     <w:sectPr>
       <w:pgSz w:w="11906" w:h="16838"/>
@@ -1817,7 +1950,7 @@
   <w:style w:type="paragraph" w:default="1" w:styleId="Normal">
     <w:name w:val="Normal"/>
     <w:qFormat/>
-    <w:rsid w:val="00C06713"/>
+    <w:rsid w:val="004A54D6"/>
   </w:style>
   <w:style w:type="character" w:default="1" w:styleId="Fontepargpadro">
     <w:name w:val="Default Paragraph Font"/>

</xml_diff>